<commit_message>
xml updates reflect SME edits
</commit_message>
<xml_diff>
--- a/content/cardiology_catheterization/20180412CDSK_CCWP_O30O18O19Cath_508_Final_KBS_APPROVED.docx
+++ b/content/cardiology_catheterization/20180412CDSK_CCWP_O30O18O19Cath_508_Final_KBS_APPROVED.docx
@@ -574,7 +574,6 @@
           <w:color w:val="000000"/>
           <w:sz w:val="35"/>
         </w:rPr>
-        <w:lastRenderedPageBreak/>
         <w:t>Table of Contents</w:t>
       </w:r>
     </w:p>
@@ -2327,7 +2326,6 @@
           <w:color w:val="000000"/>
           <w:sz w:val="35"/>
         </w:rPr>
-        <w:lastRenderedPageBreak/>
         <w:t>List of Tables</w:t>
       </w:r>
     </w:p>
@@ -2469,7 +2467,6 @@
           <w:color w:val="000000"/>
           <w:sz w:val="50"/>
         </w:rPr>
-        <w:lastRenderedPageBreak/>
         <w:t>VA Subject Matter Expert (SME) Panel</w:t>
       </w:r>
     </w:p>
@@ -2889,7 +2886,6 @@
           <w:color w:val="000000"/>
           <w:sz w:val="50"/>
         </w:rPr>
-        <w:lastRenderedPageBreak/>
         <w:t>Introduction</w:t>
       </w:r>
     </w:p>
@@ -2960,7 +2956,6 @@
           <w:color w:val="000000"/>
           <w:sz w:val="50"/>
         </w:rPr>
-        <w:lastRenderedPageBreak/>
         <w:t>Conventions Used</w:t>
       </w:r>
     </w:p>
@@ -3265,7 +3260,6 @@
           <w:color w:val="000000"/>
           <w:sz w:val="50"/>
         </w:rPr>
-        <w:lastRenderedPageBreak/>
         <w:t xml:space="preserve">Chapter 1. Cardiology: Cardiac Catheterization, </w:t>
       </w:r>
       <w:r>
@@ -3991,7 +3985,6 @@
         <w:rPr>
           <w:color w:val="000000"/>
         </w:rPr>
-        <w:lastRenderedPageBreak/>
         <w:t>Orderable items for use following Cardiac Catheterization procedures</w:t>
       </w:r>
     </w:p>
@@ -4061,7 +4054,6 @@
           <w:color w:val="000000"/>
           <w:sz w:val="50"/>
         </w:rPr>
-        <w:lastRenderedPageBreak/>
         <w:t>Chapter 2. Documentation Template: Cardiology: Cardiac Catheterization</w:t>
       </w:r>
     </w:p>
@@ -4388,7 +4380,6 @@
         <w:rPr>
           <w:color w:val="000000"/>
         </w:rPr>
-        <w:lastRenderedPageBreak/>
         <w:t>☐ Symptoms</w:t>
       </w:r>
     </w:p>
@@ -4965,7 +4956,6 @@
         <w:rPr>
           <w:color w:val="000000"/>
         </w:rPr>
-        <w:lastRenderedPageBreak/>
         <w:t>☐ Reevaluation of Known Cardiomyopathy to Guide Therapy or after Change in Clinical Status or Exam</w:t>
       </w:r>
     </w:p>
@@ -5527,7 +5517,6 @@
         <w:rPr>
           <w:color w:val="000000"/>
         </w:rPr>
-        <w:lastRenderedPageBreak/>
         <w:t>☐ Pericardiocentesis</w:t>
       </w:r>
     </w:p>
@@ -6114,7 +6103,6 @@
         <w:rPr>
           <w:color w:val="000000"/>
         </w:rPr>
-        <w:lastRenderedPageBreak/>
         <w:t>☐ Hold Metformin</w:t>
       </w:r>
     </w:p>
@@ -6602,7 +6590,6 @@
           <w:color w:val="000000"/>
           <w:sz w:val="35"/>
         </w:rPr>
-        <w:lastRenderedPageBreak/>
         <w:t>8. Imaging and Diagnostic Studies</w:t>
       </w:r>
     </w:p>
@@ -7025,7 +7012,6 @@
         <w:rPr>
           <w:color w:val="000000"/>
         </w:rPr>
-        <w:lastRenderedPageBreak/>
         <w:t>☐ Stent</w:t>
       </w:r>
     </w:p>
@@ -7457,7 +7443,6 @@
           <w:color w:val="000000"/>
           <w:sz w:val="50"/>
         </w:rPr>
-        <w:lastRenderedPageBreak/>
         <w:t xml:space="preserve">Chapter 3. Order Set: Cardiology: </w:t>
       </w:r>
       <w:r>
@@ -7947,7 +7932,6 @@
         <w:rPr>
           <w:color w:val="000000"/>
         </w:rPr>
-        <w:lastRenderedPageBreak/>
         <w:t>☐ Hold insulin and resume as directed after cardiac catheterization routine</w:t>
       </w:r>
     </w:p>
@@ -8526,7 +8510,6 @@
         <w:rPr>
           <w:color w:val="000000"/>
         </w:rPr>
-        <w:lastRenderedPageBreak/>
         <w:t>☐ Stat</w:t>
       </w:r>
     </w:p>
@@ -9118,7 +9101,6 @@
         <w:rPr>
           <w:color w:val="000000"/>
         </w:rPr>
-        <w:lastRenderedPageBreak/>
         <w:t>☐ Fingerstick glucose</w:t>
       </w:r>
     </w:p>
@@ -9365,7 +9347,6 @@
           <w:color w:val="000000"/>
           <w:sz w:val="50"/>
         </w:rPr>
-        <w:lastRenderedPageBreak/>
         <w:t>Chapter 4. Order Set: Cardiology: Post Cardiac Catheterization</w:t>
       </w:r>
     </w:p>
@@ -9794,7 +9775,6 @@
         <w:rPr>
           <w:color w:val="000000"/>
         </w:rPr>
-        <w:lastRenderedPageBreak/>
         <w:t>[Section Selection Behavior: Select all that apply. Optional.]</w:t>
       </w:r>
     </w:p>
@@ -10290,7 +10270,6 @@
         <w:rPr>
           <w:color w:val="000000"/>
         </w:rPr>
-        <w:lastRenderedPageBreak/>
         <w:t>&lt;obtain&gt; Details</w:t>
       </w:r>
     </w:p>
@@ -10864,7 +10843,6 @@
         <w:rPr>
           <w:color w:val="000000"/>
         </w:rPr>
-        <w:lastRenderedPageBreak/>
         <w:t>&lt;obtain&gt; Details</w:t>
       </w:r>
     </w:p>
@@ -10983,7 +10961,6 @@
           <w:color w:val="000000"/>
           <w:sz w:val="50"/>
         </w:rPr>
-        <w:lastRenderedPageBreak/>
         <w:t>Bibliography/Evidence</w:t>
       </w:r>
     </w:p>
@@ -11357,7 +11334,6 @@
           <w:color w:val="000000"/>
           <w:sz w:val="50"/>
         </w:rPr>
-        <w:lastRenderedPageBreak/>
         <w:t>Appendix A. Basic Laboratory Panel Definition</w:t>
       </w:r>
     </w:p>
@@ -11575,7 +11551,6 @@
           <w:color w:val="000000"/>
           <w:sz w:val="50"/>
         </w:rPr>
-        <w:lastRenderedPageBreak/>
         <w:t>Acronyms</w:t>
       </w:r>
       <w:bookmarkEnd w:id="399"/>

</xml_diff>